<commit_message>
docx and pdf and md
</commit_message>
<xml_diff>
--- a/markdown/S4_ict/Exercise.docx
+++ b/markdown/S4_ict/Exercise.docx
@@ -4174,18 +4174,27 @@
       </w:r>
     </w:p>
     <w:p>
-      <w:r>
-        <w:t>________________________________________________________________________________</w:t>
-      </w:r>
-    </w:p>
-    <w:p>
-      <w:r>
-        <w:t>________________________________________________________________________________</w:t>
-      </w:r>
-    </w:p>
-    <w:p>
-      <w:r>
-        <w:t>________________________________________________________________________________</w:t>
+      <w:pPr>
+        <w:spacing w:before="120" w:after="120"/>
+      </w:pPr>
+      <w:r>
+        <w:t>____________________________________________________________</w:t>
+      </w:r>
+    </w:p>
+    <w:p>
+      <w:pPr>
+        <w:spacing w:before="120" w:after="120"/>
+      </w:pPr>
+      <w:r>
+        <w:t>____________________________________________________________</w:t>
+      </w:r>
+    </w:p>
+    <w:p>
+      <w:pPr>
+        <w:spacing w:before="120" w:after="120"/>
+      </w:pPr>
+      <w:r>
+        <w:t>____________________________________________________________</w:t>
       </w:r>
     </w:p>
     <w:p/>
@@ -4195,18 +4204,27 @@
       </w:r>
     </w:p>
     <w:p>
-      <w:r>
-        <w:t>________________________________________________________________________________</w:t>
-      </w:r>
-    </w:p>
-    <w:p>
-      <w:r>
-        <w:t>________________________________________________________________________________</w:t>
-      </w:r>
-    </w:p>
-    <w:p>
-      <w:r>
-        <w:t>________________________________________________________________________________</w:t>
+      <w:pPr>
+        <w:spacing w:before="120" w:after="120"/>
+      </w:pPr>
+      <w:r>
+        <w:t>____________________________________________________________</w:t>
+      </w:r>
+    </w:p>
+    <w:p>
+      <w:pPr>
+        <w:spacing w:before="120" w:after="120"/>
+      </w:pPr>
+      <w:r>
+        <w:t>____________________________________________________________</w:t>
+      </w:r>
+    </w:p>
+    <w:p>
+      <w:pPr>
+        <w:spacing w:before="120" w:after="120"/>
+      </w:pPr>
+      <w:r>
+        <w:t>____________________________________________________________</w:t>
       </w:r>
     </w:p>
     <w:p/>
@@ -4238,18 +4256,27 @@
       </w:r>
     </w:p>
     <w:p>
-      <w:r>
-        <w:t>________________________________________________________________________________</w:t>
-      </w:r>
-    </w:p>
-    <w:p>
-      <w:r>
-        <w:t>________________________________________________________________________________</w:t>
-      </w:r>
-    </w:p>
-    <w:p>
-      <w:r>
-        <w:t>________________________________________________________________________________</w:t>
+      <w:pPr>
+        <w:spacing w:before="120" w:after="120"/>
+      </w:pPr>
+      <w:r>
+        <w:t>____________________________________________________________</w:t>
+      </w:r>
+    </w:p>
+    <w:p>
+      <w:pPr>
+        <w:spacing w:before="120" w:after="120"/>
+      </w:pPr>
+      <w:r>
+        <w:t>____________________________________________________________</w:t>
+      </w:r>
+    </w:p>
+    <w:p>
+      <w:pPr>
+        <w:spacing w:before="120" w:after="120"/>
+      </w:pPr>
+      <w:r>
+        <w:t>____________________________________________________________</w:t>
       </w:r>
     </w:p>
     <w:p/>
@@ -4259,18 +4286,27 @@
       </w:r>
     </w:p>
     <w:p>
-      <w:r>
-        <w:t>________________________________________________________________________________</w:t>
-      </w:r>
-    </w:p>
-    <w:p>
-      <w:r>
-        <w:t>________________________________________________________________________________</w:t>
-      </w:r>
-    </w:p>
-    <w:p>
-      <w:r>
-        <w:t>________________________________________________________________________________</w:t>
+      <w:pPr>
+        <w:spacing w:before="120" w:after="120"/>
+      </w:pPr>
+      <w:r>
+        <w:t>____________________________________________________________</w:t>
+      </w:r>
+    </w:p>
+    <w:p>
+      <w:pPr>
+        <w:spacing w:before="120" w:after="120"/>
+      </w:pPr>
+      <w:r>
+        <w:t>____________________________________________________________</w:t>
+      </w:r>
+    </w:p>
+    <w:p>
+      <w:pPr>
+        <w:spacing w:before="120" w:after="120"/>
+      </w:pPr>
+      <w:r>
+        <w:t>____________________________________________________________</w:t>
       </w:r>
     </w:p>
     <w:p/>
@@ -4302,18 +4338,27 @@
       </w:r>
     </w:p>
     <w:p>
-      <w:r>
-        <w:t>________________________________________________________________________________</w:t>
-      </w:r>
-    </w:p>
-    <w:p>
-      <w:r>
-        <w:t>________________________________________________________________________________</w:t>
-      </w:r>
-    </w:p>
-    <w:p>
-      <w:r>
-        <w:t>________________________________________________________________________________</w:t>
+      <w:pPr>
+        <w:spacing w:before="120" w:after="120"/>
+      </w:pPr>
+      <w:r>
+        <w:t>____________________________________________________________</w:t>
+      </w:r>
+    </w:p>
+    <w:p>
+      <w:pPr>
+        <w:spacing w:before="120" w:after="120"/>
+      </w:pPr>
+      <w:r>
+        <w:t>____________________________________________________________</w:t>
+      </w:r>
+    </w:p>
+    <w:p>
+      <w:pPr>
+        <w:spacing w:before="120" w:after="120"/>
+      </w:pPr>
+      <w:r>
+        <w:t>____________________________________________________________</w:t>
       </w:r>
     </w:p>
     <w:p/>
@@ -4323,18 +4368,27 @@
       </w:r>
     </w:p>
     <w:p>
-      <w:r>
-        <w:t>________________________________________________________________________________</w:t>
-      </w:r>
-    </w:p>
-    <w:p>
-      <w:r>
-        <w:t>________________________________________________________________________________</w:t>
-      </w:r>
-    </w:p>
-    <w:p>
-      <w:r>
-        <w:t>________________________________________________________________________________</w:t>
+      <w:pPr>
+        <w:spacing w:before="120" w:after="120"/>
+      </w:pPr>
+      <w:r>
+        <w:t>____________________________________________________________</w:t>
+      </w:r>
+    </w:p>
+    <w:p>
+      <w:pPr>
+        <w:spacing w:before="120" w:after="120"/>
+      </w:pPr>
+      <w:r>
+        <w:t>____________________________________________________________</w:t>
+      </w:r>
+    </w:p>
+    <w:p>
+      <w:pPr>
+        <w:spacing w:before="120" w:after="120"/>
+      </w:pPr>
+      <w:r>
+        <w:t>____________________________________________________________</w:t>
       </w:r>
     </w:p>
     <w:p/>
@@ -4344,18 +4398,27 @@
       </w:r>
     </w:p>
     <w:p>
-      <w:r>
-        <w:t>________________________________________________________________________________</w:t>
-      </w:r>
-    </w:p>
-    <w:p>
-      <w:r>
-        <w:t>________________________________________________________________________________</w:t>
-      </w:r>
-    </w:p>
-    <w:p>
-      <w:r>
-        <w:t>________________________________________________________________________________</w:t>
+      <w:pPr>
+        <w:spacing w:before="120" w:after="120"/>
+      </w:pPr>
+      <w:r>
+        <w:t>____________________________________________________________</w:t>
+      </w:r>
+    </w:p>
+    <w:p>
+      <w:pPr>
+        <w:spacing w:before="120" w:after="120"/>
+      </w:pPr>
+      <w:r>
+        <w:t>____________________________________________________________</w:t>
+      </w:r>
+    </w:p>
+    <w:p>
+      <w:pPr>
+        <w:spacing w:before="120" w:after="120"/>
+      </w:pPr>
+      <w:r>
+        <w:t>____________________________________________________________</w:t>
       </w:r>
     </w:p>
     <w:p/>
@@ -4387,18 +4450,27 @@
       </w:r>
     </w:p>
     <w:p>
-      <w:r>
-        <w:t>________________________________________________________________________________</w:t>
-      </w:r>
-    </w:p>
-    <w:p>
-      <w:r>
-        <w:t>________________________________________________________________________________</w:t>
-      </w:r>
-    </w:p>
-    <w:p>
-      <w:r>
-        <w:t>________________________________________________________________________________</w:t>
+      <w:pPr>
+        <w:spacing w:before="120" w:after="120"/>
+      </w:pPr>
+      <w:r>
+        <w:t>____________________________________________________________</w:t>
+      </w:r>
+    </w:p>
+    <w:p>
+      <w:pPr>
+        <w:spacing w:before="120" w:after="120"/>
+      </w:pPr>
+      <w:r>
+        <w:t>____________________________________________________________</w:t>
+      </w:r>
+    </w:p>
+    <w:p>
+      <w:pPr>
+        <w:spacing w:before="120" w:after="120"/>
+      </w:pPr>
+      <w:r>
+        <w:t>____________________________________________________________</w:t>
       </w:r>
     </w:p>
     <w:p/>
@@ -4452,18 +4524,27 @@
       </w:r>
     </w:p>
     <w:p>
-      <w:r>
-        <w:t>________________________________________________________________________________</w:t>
-      </w:r>
-    </w:p>
-    <w:p>
-      <w:r>
-        <w:t>________________________________________________________________________________</w:t>
-      </w:r>
-    </w:p>
-    <w:p>
-      <w:r>
-        <w:t>________________________________________________________________________________</w:t>
+      <w:pPr>
+        <w:spacing w:before="120" w:after="120"/>
+      </w:pPr>
+      <w:r>
+        <w:t>____________________________________________________________</w:t>
+      </w:r>
+    </w:p>
+    <w:p>
+      <w:pPr>
+        <w:spacing w:before="120" w:after="120"/>
+      </w:pPr>
+      <w:r>
+        <w:t>____________________________________________________________</w:t>
+      </w:r>
+    </w:p>
+    <w:p>
+      <w:pPr>
+        <w:spacing w:before="120" w:after="120"/>
+      </w:pPr>
+      <w:r>
+        <w:t>____________________________________________________________</w:t>
       </w:r>
     </w:p>
     <w:p/>
@@ -4473,18 +4554,27 @@
       </w:r>
     </w:p>
     <w:p>
-      <w:r>
-        <w:t>________________________________________________________________________________</w:t>
-      </w:r>
-    </w:p>
-    <w:p>
-      <w:r>
-        <w:t>________________________________________________________________________________</w:t>
-      </w:r>
-    </w:p>
-    <w:p>
-      <w:r>
-        <w:t>________________________________________________________________________________</w:t>
+      <w:pPr>
+        <w:spacing w:before="120" w:after="120"/>
+      </w:pPr>
+      <w:r>
+        <w:t>____________________________________________________________</w:t>
+      </w:r>
+    </w:p>
+    <w:p>
+      <w:pPr>
+        <w:spacing w:before="120" w:after="120"/>
+      </w:pPr>
+      <w:r>
+        <w:t>____________________________________________________________</w:t>
+      </w:r>
+    </w:p>
+    <w:p>
+      <w:pPr>
+        <w:spacing w:before="120" w:after="120"/>
+      </w:pPr>
+      <w:r>
+        <w:t>____________________________________________________________</w:t>
       </w:r>
     </w:p>
     <w:p/>
@@ -4494,18 +4584,27 @@
       </w:r>
     </w:p>
     <w:p>
-      <w:r>
-        <w:t>________________________________________________________________________________</w:t>
-      </w:r>
-    </w:p>
-    <w:p>
-      <w:r>
-        <w:t>________________________________________________________________________________</w:t>
-      </w:r>
-    </w:p>
-    <w:p>
-      <w:r>
-        <w:t>________________________________________________________________________________</w:t>
+      <w:pPr>
+        <w:spacing w:before="120" w:after="120"/>
+      </w:pPr>
+      <w:r>
+        <w:t>____________________________________________________________</w:t>
+      </w:r>
+    </w:p>
+    <w:p>
+      <w:pPr>
+        <w:spacing w:before="120" w:after="120"/>
+      </w:pPr>
+      <w:r>
+        <w:t>____________________________________________________________</w:t>
+      </w:r>
+    </w:p>
+    <w:p>
+      <w:pPr>
+        <w:spacing w:before="120" w:after="120"/>
+      </w:pPr>
+      <w:r>
+        <w:t>____________________________________________________________</w:t>
       </w:r>
     </w:p>
     <w:p/>
@@ -4515,18 +4614,27 @@
       </w:r>
     </w:p>
     <w:p>
-      <w:r>
-        <w:t>________________________________________________________________________________</w:t>
-      </w:r>
-    </w:p>
-    <w:p>
-      <w:r>
-        <w:t>________________________________________________________________________________</w:t>
-      </w:r>
-    </w:p>
-    <w:p>
-      <w:r>
-        <w:t>________________________________________________________________________________</w:t>
+      <w:pPr>
+        <w:spacing w:before="120" w:after="120"/>
+      </w:pPr>
+      <w:r>
+        <w:t>____________________________________________________________</w:t>
+      </w:r>
+    </w:p>
+    <w:p>
+      <w:pPr>
+        <w:spacing w:before="120" w:after="120"/>
+      </w:pPr>
+      <w:r>
+        <w:t>____________________________________________________________</w:t>
+      </w:r>
+    </w:p>
+    <w:p>
+      <w:pPr>
+        <w:spacing w:before="120" w:after="120"/>
+      </w:pPr>
+      <w:r>
+        <w:t>____________________________________________________________</w:t>
       </w:r>
     </w:p>
     <w:p/>
@@ -4536,18 +4644,27 @@
       </w:r>
     </w:p>
     <w:p>
-      <w:r>
-        <w:t>________________________________________________________________________________</w:t>
-      </w:r>
-    </w:p>
-    <w:p>
-      <w:r>
-        <w:t>________________________________________________________________________________</w:t>
-      </w:r>
-    </w:p>
-    <w:p>
-      <w:r>
-        <w:t>________________________________________________________________________________</w:t>
+      <w:pPr>
+        <w:spacing w:before="120" w:after="120"/>
+      </w:pPr>
+      <w:r>
+        <w:t>____________________________________________________________</w:t>
+      </w:r>
+    </w:p>
+    <w:p>
+      <w:pPr>
+        <w:spacing w:before="120" w:after="120"/>
+      </w:pPr>
+      <w:r>
+        <w:t>____________________________________________________________</w:t>
+      </w:r>
+    </w:p>
+    <w:p>
+      <w:pPr>
+        <w:spacing w:before="120" w:after="120"/>
+      </w:pPr>
+      <w:r>
+        <w:t>____________________________________________________________</w:t>
       </w:r>
     </w:p>
     <w:p/>
@@ -4579,18 +4696,27 @@
       </w:r>
     </w:p>
     <w:p>
-      <w:r>
-        <w:t>________________________________________________________________________________</w:t>
-      </w:r>
-    </w:p>
-    <w:p>
-      <w:r>
-        <w:t>________________________________________________________________________________</w:t>
-      </w:r>
-    </w:p>
-    <w:p>
-      <w:r>
-        <w:t>________________________________________________________________________________</w:t>
+      <w:pPr>
+        <w:spacing w:before="120" w:after="120"/>
+      </w:pPr>
+      <w:r>
+        <w:t>____________________________________________________________</w:t>
+      </w:r>
+    </w:p>
+    <w:p>
+      <w:pPr>
+        <w:spacing w:before="120" w:after="120"/>
+      </w:pPr>
+      <w:r>
+        <w:t>____________________________________________________________</w:t>
+      </w:r>
+    </w:p>
+    <w:p>
+      <w:pPr>
+        <w:spacing w:before="120" w:after="120"/>
+      </w:pPr>
+      <w:r>
+        <w:t>____________________________________________________________</w:t>
       </w:r>
     </w:p>
     <w:p/>
@@ -4600,18 +4726,27 @@
       </w:r>
     </w:p>
     <w:p>
-      <w:r>
-        <w:t>________________________________________________________________________________</w:t>
-      </w:r>
-    </w:p>
-    <w:p>
-      <w:r>
-        <w:t>________________________________________________________________________________</w:t>
-      </w:r>
-    </w:p>
-    <w:p>
-      <w:r>
-        <w:t>________________________________________________________________________________</w:t>
+      <w:pPr>
+        <w:spacing w:before="120" w:after="120"/>
+      </w:pPr>
+      <w:r>
+        <w:t>____________________________________________________________</w:t>
+      </w:r>
+    </w:p>
+    <w:p>
+      <w:pPr>
+        <w:spacing w:before="120" w:after="120"/>
+      </w:pPr>
+      <w:r>
+        <w:t>____________________________________________________________</w:t>
+      </w:r>
+    </w:p>
+    <w:p>
+      <w:pPr>
+        <w:spacing w:before="120" w:after="120"/>
+      </w:pPr>
+      <w:r>
+        <w:t>____________________________________________________________</w:t>
       </w:r>
     </w:p>
     <w:p/>
@@ -4621,18 +4756,27 @@
       </w:r>
     </w:p>
     <w:p>
-      <w:r>
-        <w:t>________________________________________________________________________________</w:t>
-      </w:r>
-    </w:p>
-    <w:p>
-      <w:r>
-        <w:t>________________________________________________________________________________</w:t>
-      </w:r>
-    </w:p>
-    <w:p>
-      <w:r>
-        <w:t>________________________________________________________________________________</w:t>
+      <w:pPr>
+        <w:spacing w:before="120" w:after="120"/>
+      </w:pPr>
+      <w:r>
+        <w:t>____________________________________________________________</w:t>
+      </w:r>
+    </w:p>
+    <w:p>
+      <w:pPr>
+        <w:spacing w:before="120" w:after="120"/>
+      </w:pPr>
+      <w:r>
+        <w:t>____________________________________________________________</w:t>
+      </w:r>
+    </w:p>
+    <w:p>
+      <w:pPr>
+        <w:spacing w:before="120" w:after="120"/>
+      </w:pPr>
+      <w:r>
+        <w:t>____________________________________________________________</w:t>
       </w:r>
     </w:p>
     <w:p/>
@@ -4642,18 +4786,27 @@
       </w:r>
     </w:p>
     <w:p>
-      <w:r>
-        <w:t>________________________________________________________________________________</w:t>
-      </w:r>
-    </w:p>
-    <w:p>
-      <w:r>
-        <w:t>________________________________________________________________________________</w:t>
-      </w:r>
-    </w:p>
-    <w:p>
-      <w:r>
-        <w:t>________________________________________________________________________________</w:t>
+      <w:pPr>
+        <w:spacing w:before="120" w:after="120"/>
+      </w:pPr>
+      <w:r>
+        <w:t>____________________________________________________________</w:t>
+      </w:r>
+    </w:p>
+    <w:p>
+      <w:pPr>
+        <w:spacing w:before="120" w:after="120"/>
+      </w:pPr>
+      <w:r>
+        <w:t>____________________________________________________________</w:t>
+      </w:r>
+    </w:p>
+    <w:p>
+      <w:pPr>
+        <w:spacing w:before="120" w:after="120"/>
+      </w:pPr>
+      <w:r>
+        <w:t>____________________________________________________________</w:t>
       </w:r>
     </w:p>
     <w:p/>
@@ -4663,18 +4816,27 @@
       </w:r>
     </w:p>
     <w:p>
-      <w:r>
-        <w:t>________________________________________________________________________________</w:t>
-      </w:r>
-    </w:p>
-    <w:p>
-      <w:r>
-        <w:t>________________________________________________________________________________</w:t>
-      </w:r>
-    </w:p>
-    <w:p>
-      <w:r>
-        <w:t>________________________________________________________________________________</w:t>
+      <w:pPr>
+        <w:spacing w:before="120" w:after="120"/>
+      </w:pPr>
+      <w:r>
+        <w:t>____________________________________________________________</w:t>
+      </w:r>
+    </w:p>
+    <w:p>
+      <w:pPr>
+        <w:spacing w:before="120" w:after="120"/>
+      </w:pPr>
+      <w:r>
+        <w:t>____________________________________________________________</w:t>
+      </w:r>
+    </w:p>
+    <w:p>
+      <w:pPr>
+        <w:spacing w:before="120" w:after="120"/>
+      </w:pPr>
+      <w:r>
+        <w:t>____________________________________________________________</w:t>
       </w:r>
     </w:p>
     <w:p/>
@@ -4706,18 +4868,27 @@
       </w:r>
     </w:p>
     <w:p>
-      <w:r>
-        <w:t>________________________________________________________________________________</w:t>
-      </w:r>
-    </w:p>
-    <w:p>
-      <w:r>
-        <w:t>________________________________________________________________________________</w:t>
-      </w:r>
-    </w:p>
-    <w:p>
-      <w:r>
-        <w:t>________________________________________________________________________________</w:t>
+      <w:pPr>
+        <w:spacing w:before="120" w:after="120"/>
+      </w:pPr>
+      <w:r>
+        <w:t>____________________________________________________________</w:t>
+      </w:r>
+    </w:p>
+    <w:p>
+      <w:pPr>
+        <w:spacing w:before="120" w:after="120"/>
+      </w:pPr>
+      <w:r>
+        <w:t>____________________________________________________________</w:t>
+      </w:r>
+    </w:p>
+    <w:p>
+      <w:pPr>
+        <w:spacing w:before="120" w:after="120"/>
+      </w:pPr>
+      <w:r>
+        <w:t>____________________________________________________________</w:t>
       </w:r>
     </w:p>
     <w:p/>
@@ -4727,18 +4898,27 @@
       </w:r>
     </w:p>
     <w:p>
-      <w:r>
-        <w:t>________________________________________________________________________________</w:t>
-      </w:r>
-    </w:p>
-    <w:p>
-      <w:r>
-        <w:t>________________________________________________________________________________</w:t>
-      </w:r>
-    </w:p>
-    <w:p>
-      <w:r>
-        <w:t>________________________________________________________________________________</w:t>
+      <w:pPr>
+        <w:spacing w:before="120" w:after="120"/>
+      </w:pPr>
+      <w:r>
+        <w:t>____________________________________________________________</w:t>
+      </w:r>
+    </w:p>
+    <w:p>
+      <w:pPr>
+        <w:spacing w:before="120" w:after="120"/>
+      </w:pPr>
+      <w:r>
+        <w:t>____________________________________________________________</w:t>
+      </w:r>
+    </w:p>
+    <w:p>
+      <w:pPr>
+        <w:spacing w:before="120" w:after="120"/>
+      </w:pPr>
+      <w:r>
+        <w:t>____________________________________________________________</w:t>
       </w:r>
     </w:p>
     <w:p/>
@@ -4748,18 +4928,27 @@
       </w:r>
     </w:p>
     <w:p>
-      <w:r>
-        <w:t>________________________________________________________________________________</w:t>
-      </w:r>
-    </w:p>
-    <w:p>
-      <w:r>
-        <w:t>________________________________________________________________________________</w:t>
-      </w:r>
-    </w:p>
-    <w:p>
-      <w:r>
-        <w:t>________________________________________________________________________________</w:t>
+      <w:pPr>
+        <w:spacing w:before="120" w:after="120"/>
+      </w:pPr>
+      <w:r>
+        <w:t>____________________________________________________________</w:t>
+      </w:r>
+    </w:p>
+    <w:p>
+      <w:pPr>
+        <w:spacing w:before="120" w:after="120"/>
+      </w:pPr>
+      <w:r>
+        <w:t>____________________________________________________________</w:t>
+      </w:r>
+    </w:p>
+    <w:p>
+      <w:pPr>
+        <w:spacing w:before="120" w:after="120"/>
+      </w:pPr>
+      <w:r>
+        <w:t>____________________________________________________________</w:t>
       </w:r>
     </w:p>
     <w:p/>
@@ -4769,23 +4958,35 @@
       </w:r>
     </w:p>
     <w:p>
-      <w:r>
-        <w:t>________________________________________________________________________________</w:t>
-      </w:r>
-    </w:p>
-    <w:p>
-      <w:r>
-        <w:t>________________________________________________________________________________</w:t>
-      </w:r>
-    </w:p>
-    <w:p>
-      <w:r>
-        <w:t>________________________________________________________________________________</w:t>
-      </w:r>
-    </w:p>
-    <w:p>
-      <w:r>
-        <w:t>________________________________________________________________________________</w:t>
+      <w:pPr>
+        <w:spacing w:before="120" w:after="120"/>
+      </w:pPr>
+      <w:r>
+        <w:t>____________________________________________________________</w:t>
+      </w:r>
+    </w:p>
+    <w:p>
+      <w:pPr>
+        <w:spacing w:before="120" w:after="120"/>
+      </w:pPr>
+      <w:r>
+        <w:t>____________________________________________________________</w:t>
+      </w:r>
+    </w:p>
+    <w:p>
+      <w:pPr>
+        <w:spacing w:before="120" w:after="120"/>
+      </w:pPr>
+      <w:r>
+        <w:t>____________________________________________________________</w:t>
+      </w:r>
+    </w:p>
+    <w:p>
+      <w:pPr>
+        <w:spacing w:before="120" w:after="120"/>
+      </w:pPr>
+      <w:r>
+        <w:t>____________________________________________________________</w:t>
       </w:r>
     </w:p>
     <w:p/>
@@ -4795,18 +4996,27 @@
       </w:r>
     </w:p>
     <w:p>
-      <w:r>
-        <w:t>________________________________________________________________________________</w:t>
-      </w:r>
-    </w:p>
-    <w:p>
-      <w:r>
-        <w:t>________________________________________________________________________________</w:t>
-      </w:r>
-    </w:p>
-    <w:p>
-      <w:r>
-        <w:t>________________________________________________________________________________</w:t>
+      <w:pPr>
+        <w:spacing w:before="120" w:after="120"/>
+      </w:pPr>
+      <w:r>
+        <w:t>____________________________________________________________</w:t>
+      </w:r>
+    </w:p>
+    <w:p>
+      <w:pPr>
+        <w:spacing w:before="120" w:after="120"/>
+      </w:pPr>
+      <w:r>
+        <w:t>____________________________________________________________</w:t>
+      </w:r>
+    </w:p>
+    <w:p>
+      <w:pPr>
+        <w:spacing w:before="120" w:after="120"/>
+      </w:pPr>
+      <w:r>
+        <w:t>____________________________________________________________</w:t>
       </w:r>
     </w:p>
     <w:p/>
@@ -4838,18 +5048,27 @@
       </w:r>
     </w:p>
     <w:p>
-      <w:r>
-        <w:t>________________________________________________________________________________</w:t>
-      </w:r>
-    </w:p>
-    <w:p>
-      <w:r>
-        <w:t>________________________________________________________________________________</w:t>
-      </w:r>
-    </w:p>
-    <w:p>
-      <w:r>
-        <w:t>________________________________________________________________________________</w:t>
+      <w:pPr>
+        <w:spacing w:before="120" w:after="120"/>
+      </w:pPr>
+      <w:r>
+        <w:t>____________________________________________________________</w:t>
+      </w:r>
+    </w:p>
+    <w:p>
+      <w:pPr>
+        <w:spacing w:before="120" w:after="120"/>
+      </w:pPr>
+      <w:r>
+        <w:t>____________________________________________________________</w:t>
+      </w:r>
+    </w:p>
+    <w:p>
+      <w:pPr>
+        <w:spacing w:before="120" w:after="120"/>
+      </w:pPr>
+      <w:r>
+        <w:t>____________________________________________________________</w:t>
       </w:r>
     </w:p>
     <w:p/>
@@ -4859,18 +5078,27 @@
       </w:r>
     </w:p>
     <w:p>
-      <w:r>
-        <w:t>________________________________________________________________________________</w:t>
-      </w:r>
-    </w:p>
-    <w:p>
-      <w:r>
-        <w:t>________________________________________________________________________________</w:t>
-      </w:r>
-    </w:p>
-    <w:p>
-      <w:r>
-        <w:t>________________________________________________________________________________</w:t>
+      <w:pPr>
+        <w:spacing w:before="120" w:after="120"/>
+      </w:pPr>
+      <w:r>
+        <w:t>____________________________________________________________</w:t>
+      </w:r>
+    </w:p>
+    <w:p>
+      <w:pPr>
+        <w:spacing w:before="120" w:after="120"/>
+      </w:pPr>
+      <w:r>
+        <w:t>____________________________________________________________</w:t>
+      </w:r>
+    </w:p>
+    <w:p>
+      <w:pPr>
+        <w:spacing w:before="120" w:after="120"/>
+      </w:pPr>
+      <w:r>
+        <w:t>____________________________________________________________</w:t>
       </w:r>
     </w:p>
     <w:p/>
@@ -4880,18 +5108,27 @@
       </w:r>
     </w:p>
     <w:p>
-      <w:r>
-        <w:t>________________________________________________________________________________</w:t>
-      </w:r>
-    </w:p>
-    <w:p>
-      <w:r>
-        <w:t>________________________________________________________________________________</w:t>
-      </w:r>
-    </w:p>
-    <w:p>
-      <w:r>
-        <w:t>________________________________________________________________________________</w:t>
+      <w:pPr>
+        <w:spacing w:before="120" w:after="120"/>
+      </w:pPr>
+      <w:r>
+        <w:t>____________________________________________________________</w:t>
+      </w:r>
+    </w:p>
+    <w:p>
+      <w:pPr>
+        <w:spacing w:before="120" w:after="120"/>
+      </w:pPr>
+      <w:r>
+        <w:t>____________________________________________________________</w:t>
+      </w:r>
+    </w:p>
+    <w:p>
+      <w:pPr>
+        <w:spacing w:before="120" w:after="120"/>
+      </w:pPr>
+      <w:r>
+        <w:t>____________________________________________________________</w:t>
       </w:r>
     </w:p>
     <w:p/>
@@ -4901,18 +5138,27 @@
       </w:r>
     </w:p>
     <w:p>
-      <w:r>
-        <w:t>________________________________________________________________________________</w:t>
-      </w:r>
-    </w:p>
-    <w:p>
-      <w:r>
-        <w:t>________________________________________________________________________________</w:t>
-      </w:r>
-    </w:p>
-    <w:p>
-      <w:r>
-        <w:t>________________________________________________________________________________</w:t>
+      <w:pPr>
+        <w:spacing w:before="120" w:after="120"/>
+      </w:pPr>
+      <w:r>
+        <w:t>____________________________________________________________</w:t>
+      </w:r>
+    </w:p>
+    <w:p>
+      <w:pPr>
+        <w:spacing w:before="120" w:after="120"/>
+      </w:pPr>
+      <w:r>
+        <w:t>____________________________________________________________</w:t>
+      </w:r>
+    </w:p>
+    <w:p>
+      <w:pPr>
+        <w:spacing w:before="120" w:after="120"/>
+      </w:pPr>
+      <w:r>
+        <w:t>____________________________________________________________</w:t>
       </w:r>
     </w:p>
     <w:p/>
@@ -4922,18 +5168,27 @@
       </w:r>
     </w:p>
     <w:p>
-      <w:r>
-        <w:t>________________________________________________________________________________</w:t>
-      </w:r>
-    </w:p>
-    <w:p>
-      <w:r>
-        <w:t>________________________________________________________________________________</w:t>
-      </w:r>
-    </w:p>
-    <w:p>
-      <w:r>
-        <w:t>________________________________________________________________________________</w:t>
+      <w:pPr>
+        <w:spacing w:before="120" w:after="120"/>
+      </w:pPr>
+      <w:r>
+        <w:t>____________________________________________________________</w:t>
+      </w:r>
+    </w:p>
+    <w:p>
+      <w:pPr>
+        <w:spacing w:before="120" w:after="120"/>
+      </w:pPr>
+      <w:r>
+        <w:t>____________________________________________________________</w:t>
+      </w:r>
+    </w:p>
+    <w:p>
+      <w:pPr>
+        <w:spacing w:before="120" w:after="120"/>
+      </w:pPr>
+      <w:r>
+        <w:t>____________________________________________________________</w:t>
       </w:r>
     </w:p>
     <w:p/>
@@ -4943,18 +5198,27 @@
       </w:r>
     </w:p>
     <w:p>
-      <w:r>
-        <w:t>________________________________________________________________________________</w:t>
-      </w:r>
-    </w:p>
-    <w:p>
-      <w:r>
-        <w:t>________________________________________________________________________________</w:t>
-      </w:r>
-    </w:p>
-    <w:p>
-      <w:r>
-        <w:t>________________________________________________________________________________</w:t>
+      <w:pPr>
+        <w:spacing w:before="120" w:after="120"/>
+      </w:pPr>
+      <w:r>
+        <w:t>____________________________________________________________</w:t>
+      </w:r>
+    </w:p>
+    <w:p>
+      <w:pPr>
+        <w:spacing w:before="120" w:after="120"/>
+      </w:pPr>
+      <w:r>
+        <w:t>____________________________________________________________</w:t>
+      </w:r>
+    </w:p>
+    <w:p>
+      <w:pPr>
+        <w:spacing w:before="120" w:after="120"/>
+      </w:pPr>
+      <w:r>
+        <w:t>____________________________________________________________</w:t>
       </w:r>
     </w:p>
     <w:p/>
@@ -4964,18 +5228,27 @@
       </w:r>
     </w:p>
     <w:p>
-      <w:r>
-        <w:t>________________________________________________________________________________</w:t>
-      </w:r>
-    </w:p>
-    <w:p>
-      <w:r>
-        <w:t>________________________________________________________________________________</w:t>
-      </w:r>
-    </w:p>
-    <w:p>
-      <w:r>
-        <w:t>________________________________________________________________________________</w:t>
+      <w:pPr>
+        <w:spacing w:before="120" w:after="120"/>
+      </w:pPr>
+      <w:r>
+        <w:t>____________________________________________________________</w:t>
+      </w:r>
+    </w:p>
+    <w:p>
+      <w:pPr>
+        <w:spacing w:before="120" w:after="120"/>
+      </w:pPr>
+      <w:r>
+        <w:t>____________________________________________________________</w:t>
+      </w:r>
+    </w:p>
+    <w:p>
+      <w:pPr>
+        <w:spacing w:before="120" w:after="120"/>
+      </w:pPr>
+      <w:r>
+        <w:t>____________________________________________________________</w:t>
       </w:r>
     </w:p>
     <w:p/>
@@ -5007,18 +5280,27 @@
       </w:r>
     </w:p>
     <w:p>
-      <w:r>
-        <w:t>________________________________________________________________________________</w:t>
-      </w:r>
-    </w:p>
-    <w:p>
-      <w:r>
-        <w:t>________________________________________________________________________________</w:t>
-      </w:r>
-    </w:p>
-    <w:p>
-      <w:r>
-        <w:t>________________________________________________________________________________</w:t>
+      <w:pPr>
+        <w:spacing w:before="120" w:after="120"/>
+      </w:pPr>
+      <w:r>
+        <w:t>____________________________________________________________</w:t>
+      </w:r>
+    </w:p>
+    <w:p>
+      <w:pPr>
+        <w:spacing w:before="120" w:after="120"/>
+      </w:pPr>
+      <w:r>
+        <w:t>____________________________________________________________</w:t>
+      </w:r>
+    </w:p>
+    <w:p>
+      <w:pPr>
+        <w:spacing w:before="120" w:after="120"/>
+      </w:pPr>
+      <w:r>
+        <w:t>____________________________________________________________</w:t>
       </w:r>
     </w:p>
     <w:p/>
@@ -5028,18 +5310,27 @@
       </w:r>
     </w:p>
     <w:p>
-      <w:r>
-        <w:t>________________________________________________________________________________</w:t>
-      </w:r>
-    </w:p>
-    <w:p>
-      <w:r>
-        <w:t>________________________________________________________________________________</w:t>
-      </w:r>
-    </w:p>
-    <w:p>
-      <w:r>
-        <w:t>________________________________________________________________________________</w:t>
+      <w:pPr>
+        <w:spacing w:before="120" w:after="120"/>
+      </w:pPr>
+      <w:r>
+        <w:t>____________________________________________________________</w:t>
+      </w:r>
+    </w:p>
+    <w:p>
+      <w:pPr>
+        <w:spacing w:before="120" w:after="120"/>
+      </w:pPr>
+      <w:r>
+        <w:t>____________________________________________________________</w:t>
+      </w:r>
+    </w:p>
+    <w:p>
+      <w:pPr>
+        <w:spacing w:before="120" w:after="120"/>
+      </w:pPr>
+      <w:r>
+        <w:t>____________________________________________________________</w:t>
       </w:r>
     </w:p>
     <w:p/>
@@ -5049,18 +5340,27 @@
       </w:r>
     </w:p>
     <w:p>
-      <w:r>
-        <w:t>________________________________________________________________________________</w:t>
-      </w:r>
-    </w:p>
-    <w:p>
-      <w:r>
-        <w:t>________________________________________________________________________________</w:t>
-      </w:r>
-    </w:p>
-    <w:p>
-      <w:r>
-        <w:t>________________________________________________________________________________</w:t>
+      <w:pPr>
+        <w:spacing w:before="120" w:after="120"/>
+      </w:pPr>
+      <w:r>
+        <w:t>____________________________________________________________</w:t>
+      </w:r>
+    </w:p>
+    <w:p>
+      <w:pPr>
+        <w:spacing w:before="120" w:after="120"/>
+      </w:pPr>
+      <w:r>
+        <w:t>____________________________________________________________</w:t>
+      </w:r>
+    </w:p>
+    <w:p>
+      <w:pPr>
+        <w:spacing w:before="120" w:after="120"/>
+      </w:pPr>
+      <w:r>
+        <w:t>____________________________________________________________</w:t>
       </w:r>
     </w:p>
     <w:p/>
@@ -5070,18 +5370,27 @@
       </w:r>
     </w:p>
     <w:p>
-      <w:r>
-        <w:t>________________________________________________________________________________</w:t>
-      </w:r>
-    </w:p>
-    <w:p>
-      <w:r>
-        <w:t>________________________________________________________________________________</w:t>
-      </w:r>
-    </w:p>
-    <w:p>
-      <w:r>
-        <w:t>________________________________________________________________________________</w:t>
+      <w:pPr>
+        <w:spacing w:before="120" w:after="120"/>
+      </w:pPr>
+      <w:r>
+        <w:t>____________________________________________________________</w:t>
+      </w:r>
+    </w:p>
+    <w:p>
+      <w:pPr>
+        <w:spacing w:before="120" w:after="120"/>
+      </w:pPr>
+      <w:r>
+        <w:t>____________________________________________________________</w:t>
+      </w:r>
+    </w:p>
+    <w:p>
+      <w:pPr>
+        <w:spacing w:before="120" w:after="120"/>
+      </w:pPr>
+      <w:r>
+        <w:t>____________________________________________________________</w:t>
       </w:r>
     </w:p>
     <w:p/>
@@ -5113,18 +5422,27 @@
       </w:r>
     </w:p>
     <w:p>
-      <w:r>
-        <w:t>________________________________________________________________________________</w:t>
-      </w:r>
-    </w:p>
-    <w:p>
-      <w:r>
-        <w:t>________________________________________________________________________________</w:t>
-      </w:r>
-    </w:p>
-    <w:p>
-      <w:r>
-        <w:t>________________________________________________________________________________</w:t>
+      <w:pPr>
+        <w:spacing w:before="120" w:after="120"/>
+      </w:pPr>
+      <w:r>
+        <w:t>____________________________________________________________</w:t>
+      </w:r>
+    </w:p>
+    <w:p>
+      <w:pPr>
+        <w:spacing w:before="120" w:after="120"/>
+      </w:pPr>
+      <w:r>
+        <w:t>____________________________________________________________</w:t>
+      </w:r>
+    </w:p>
+    <w:p>
+      <w:pPr>
+        <w:spacing w:before="120" w:after="120"/>
+      </w:pPr>
+      <w:r>
+        <w:t>____________________________________________________________</w:t>
       </w:r>
     </w:p>
     <w:p/>
@@ -5134,18 +5452,27 @@
       </w:r>
     </w:p>
     <w:p>
-      <w:r>
-        <w:t>________________________________________________________________________________</w:t>
-      </w:r>
-    </w:p>
-    <w:p>
-      <w:r>
-        <w:t>________________________________________________________________________________</w:t>
-      </w:r>
-    </w:p>
-    <w:p>
-      <w:r>
-        <w:t>________________________________________________________________________________</w:t>
+      <w:pPr>
+        <w:spacing w:before="120" w:after="120"/>
+      </w:pPr>
+      <w:r>
+        <w:t>____________________________________________________________</w:t>
+      </w:r>
+    </w:p>
+    <w:p>
+      <w:pPr>
+        <w:spacing w:before="120" w:after="120"/>
+      </w:pPr>
+      <w:r>
+        <w:t>____________________________________________________________</w:t>
+      </w:r>
+    </w:p>
+    <w:p>
+      <w:pPr>
+        <w:spacing w:before="120" w:after="120"/>
+      </w:pPr>
+      <w:r>
+        <w:t>____________________________________________________________</w:t>
       </w:r>
     </w:p>
     <w:p/>
@@ -5155,18 +5482,27 @@
       </w:r>
     </w:p>
     <w:p>
-      <w:r>
-        <w:t>________________________________________________________________________________</w:t>
-      </w:r>
-    </w:p>
-    <w:p>
-      <w:r>
-        <w:t>________________________________________________________________________________</w:t>
-      </w:r>
-    </w:p>
-    <w:p>
-      <w:r>
-        <w:t>________________________________________________________________________________</w:t>
+      <w:pPr>
+        <w:spacing w:before="120" w:after="120"/>
+      </w:pPr>
+      <w:r>
+        <w:t>____________________________________________________________</w:t>
+      </w:r>
+    </w:p>
+    <w:p>
+      <w:pPr>
+        <w:spacing w:before="120" w:after="120"/>
+      </w:pPr>
+      <w:r>
+        <w:t>____________________________________________________________</w:t>
+      </w:r>
+    </w:p>
+    <w:p>
+      <w:pPr>
+        <w:spacing w:before="120" w:after="120"/>
+      </w:pPr>
+      <w:r>
+        <w:t>____________________________________________________________</w:t>
       </w:r>
     </w:p>
     <w:p/>
@@ -5176,18 +5512,27 @@
       </w:r>
     </w:p>
     <w:p>
-      <w:r>
-        <w:t>________________________________________________________________________________</w:t>
-      </w:r>
-    </w:p>
-    <w:p>
-      <w:r>
-        <w:t>________________________________________________________________________________</w:t>
-      </w:r>
-    </w:p>
-    <w:p>
-      <w:r>
-        <w:t>________________________________________________________________________________</w:t>
+      <w:pPr>
+        <w:spacing w:before="120" w:after="120"/>
+      </w:pPr>
+      <w:r>
+        <w:t>____________________________________________________________</w:t>
+      </w:r>
+    </w:p>
+    <w:p>
+      <w:pPr>
+        <w:spacing w:before="120" w:after="120"/>
+      </w:pPr>
+      <w:r>
+        <w:t>____________________________________________________________</w:t>
+      </w:r>
+    </w:p>
+    <w:p>
+      <w:pPr>
+        <w:spacing w:before="120" w:after="120"/>
+      </w:pPr>
+      <w:r>
+        <w:t>____________________________________________________________</w:t>
       </w:r>
     </w:p>
     <w:p/>
@@ -5197,18 +5542,27 @@
       </w:r>
     </w:p>
     <w:p>
-      <w:r>
-        <w:t>________________________________________________________________________________</w:t>
-      </w:r>
-    </w:p>
-    <w:p>
-      <w:r>
-        <w:t>________________________________________________________________________________</w:t>
-      </w:r>
-    </w:p>
-    <w:p>
-      <w:r>
-        <w:t>________________________________________________________________________________</w:t>
+      <w:pPr>
+        <w:spacing w:before="120" w:after="120"/>
+      </w:pPr>
+      <w:r>
+        <w:t>____________________________________________________________</w:t>
+      </w:r>
+    </w:p>
+    <w:p>
+      <w:pPr>
+        <w:spacing w:before="120" w:after="120"/>
+      </w:pPr>
+      <w:r>
+        <w:t>____________________________________________________________</w:t>
+      </w:r>
+    </w:p>
+    <w:p>
+      <w:pPr>
+        <w:spacing w:before="120" w:after="120"/>
+      </w:pPr>
+      <w:r>
+        <w:t>____________________________________________________________</w:t>
       </w:r>
     </w:p>
     <w:p/>
@@ -5218,18 +5572,27 @@
       </w:r>
     </w:p>
     <w:p>
-      <w:r>
-        <w:t>________________________________________________________________________________</w:t>
-      </w:r>
-    </w:p>
-    <w:p>
-      <w:r>
-        <w:t>________________________________________________________________________________</w:t>
-      </w:r>
-    </w:p>
-    <w:p>
-      <w:r>
-        <w:t>________________________________________________________________________________</w:t>
+      <w:pPr>
+        <w:spacing w:before="120" w:after="120"/>
+      </w:pPr>
+      <w:r>
+        <w:t>____________________________________________________________</w:t>
+      </w:r>
+    </w:p>
+    <w:p>
+      <w:pPr>
+        <w:spacing w:before="120" w:after="120"/>
+      </w:pPr>
+      <w:r>
+        <w:t>____________________________________________________________</w:t>
+      </w:r>
+    </w:p>
+    <w:p>
+      <w:pPr>
+        <w:spacing w:before="120" w:after="120"/>
+      </w:pPr>
+      <w:r>
+        <w:t>____________________________________________________________</w:t>
       </w:r>
     </w:p>
     <w:p/>
@@ -5261,18 +5624,27 @@
       </w:r>
     </w:p>
     <w:p>
-      <w:r>
-        <w:t>________________________________________________________________________________</w:t>
-      </w:r>
-    </w:p>
-    <w:p>
-      <w:r>
-        <w:t>________________________________________________________________________________</w:t>
-      </w:r>
-    </w:p>
-    <w:p>
-      <w:r>
-        <w:t>________________________________________________________________________________</w:t>
+      <w:pPr>
+        <w:spacing w:before="120" w:after="120"/>
+      </w:pPr>
+      <w:r>
+        <w:t>____________________________________________________________</w:t>
+      </w:r>
+    </w:p>
+    <w:p>
+      <w:pPr>
+        <w:spacing w:before="120" w:after="120"/>
+      </w:pPr>
+      <w:r>
+        <w:t>____________________________________________________________</w:t>
+      </w:r>
+    </w:p>
+    <w:p>
+      <w:pPr>
+        <w:spacing w:before="120" w:after="120"/>
+      </w:pPr>
+      <w:r>
+        <w:t>____________________________________________________________</w:t>
       </w:r>
     </w:p>
     <w:p/>
@@ -5282,18 +5654,27 @@
       </w:r>
     </w:p>
     <w:p>
-      <w:r>
-        <w:t>________________________________________________________________________________</w:t>
-      </w:r>
-    </w:p>
-    <w:p>
-      <w:r>
-        <w:t>________________________________________________________________________________</w:t>
-      </w:r>
-    </w:p>
-    <w:p>
-      <w:r>
-        <w:t>________________________________________________________________________________</w:t>
+      <w:pPr>
+        <w:spacing w:before="120" w:after="120"/>
+      </w:pPr>
+      <w:r>
+        <w:t>____________________________________________________________</w:t>
+      </w:r>
+    </w:p>
+    <w:p>
+      <w:pPr>
+        <w:spacing w:before="120" w:after="120"/>
+      </w:pPr>
+      <w:r>
+        <w:t>____________________________________________________________</w:t>
+      </w:r>
+    </w:p>
+    <w:p>
+      <w:pPr>
+        <w:spacing w:before="120" w:after="120"/>
+      </w:pPr>
+      <w:r>
+        <w:t>____________________________________________________________</w:t>
       </w:r>
     </w:p>
     <w:p/>
@@ -5303,18 +5684,27 @@
       </w:r>
     </w:p>
     <w:p>
-      <w:r>
-        <w:t>________________________________________________________________________________</w:t>
-      </w:r>
-    </w:p>
-    <w:p>
-      <w:r>
-        <w:t>________________________________________________________________________________</w:t>
-      </w:r>
-    </w:p>
-    <w:p>
-      <w:r>
-        <w:t>________________________________________________________________________________</w:t>
+      <w:pPr>
+        <w:spacing w:before="120" w:after="120"/>
+      </w:pPr>
+      <w:r>
+        <w:t>____________________________________________________________</w:t>
+      </w:r>
+    </w:p>
+    <w:p>
+      <w:pPr>
+        <w:spacing w:before="120" w:after="120"/>
+      </w:pPr>
+      <w:r>
+        <w:t>____________________________________________________________</w:t>
+      </w:r>
+    </w:p>
+    <w:p>
+      <w:pPr>
+        <w:spacing w:before="120" w:after="120"/>
+      </w:pPr>
+      <w:r>
+        <w:t>____________________________________________________________</w:t>
       </w:r>
     </w:p>
     <w:p/>
@@ -5324,18 +5714,27 @@
       </w:r>
     </w:p>
     <w:p>
-      <w:r>
-        <w:t>________________________________________________________________________________</w:t>
-      </w:r>
-    </w:p>
-    <w:p>
-      <w:r>
-        <w:t>________________________________________________________________________________</w:t>
-      </w:r>
-    </w:p>
-    <w:p>
-      <w:r>
-        <w:t>________________________________________________________________________________</w:t>
+      <w:pPr>
+        <w:spacing w:before="120" w:after="120"/>
+      </w:pPr>
+      <w:r>
+        <w:t>____________________________________________________________</w:t>
+      </w:r>
+    </w:p>
+    <w:p>
+      <w:pPr>
+        <w:spacing w:before="120" w:after="120"/>
+      </w:pPr>
+      <w:r>
+        <w:t>____________________________________________________________</w:t>
+      </w:r>
+    </w:p>
+    <w:p>
+      <w:pPr>
+        <w:spacing w:before="120" w:after="120"/>
+      </w:pPr>
+      <w:r>
+        <w:t>____________________________________________________________</w:t>
       </w:r>
     </w:p>
     <w:p/>
@@ -5345,18 +5744,27 @@
       </w:r>
     </w:p>
     <w:p>
-      <w:r>
-        <w:t>________________________________________________________________________________</w:t>
-      </w:r>
-    </w:p>
-    <w:p>
-      <w:r>
-        <w:t>________________________________________________________________________________</w:t>
-      </w:r>
-    </w:p>
-    <w:p>
-      <w:r>
-        <w:t>________________________________________________________________________________</w:t>
+      <w:pPr>
+        <w:spacing w:before="120" w:after="120"/>
+      </w:pPr>
+      <w:r>
+        <w:t>____________________________________________________________</w:t>
+      </w:r>
+    </w:p>
+    <w:p>
+      <w:pPr>
+        <w:spacing w:before="120" w:after="120"/>
+      </w:pPr>
+      <w:r>
+        <w:t>____________________________________________________________</w:t>
+      </w:r>
+    </w:p>
+    <w:p>
+      <w:pPr>
+        <w:spacing w:before="120" w:after="120"/>
+      </w:pPr>
+      <w:r>
+        <w:t>____________________________________________________________</w:t>
       </w:r>
     </w:p>
     <w:p/>
@@ -5388,18 +5796,27 @@
       </w:r>
     </w:p>
     <w:p>
-      <w:r>
-        <w:t>________________________________________________________________________________</w:t>
-      </w:r>
-    </w:p>
-    <w:p>
-      <w:r>
-        <w:t>________________________________________________________________________________</w:t>
-      </w:r>
-    </w:p>
-    <w:p>
-      <w:r>
-        <w:t>________________________________________________________________________________</w:t>
+      <w:pPr>
+        <w:spacing w:before="120" w:after="120"/>
+      </w:pPr>
+      <w:r>
+        <w:t>____________________________________________________________</w:t>
+      </w:r>
+    </w:p>
+    <w:p>
+      <w:pPr>
+        <w:spacing w:before="120" w:after="120"/>
+      </w:pPr>
+      <w:r>
+        <w:t>____________________________________________________________</w:t>
+      </w:r>
+    </w:p>
+    <w:p>
+      <w:pPr>
+        <w:spacing w:before="120" w:after="120"/>
+      </w:pPr>
+      <w:r>
+        <w:t>____________________________________________________________</w:t>
       </w:r>
     </w:p>
     <w:p/>
@@ -5409,18 +5826,27 @@
       </w:r>
     </w:p>
     <w:p>
-      <w:r>
-        <w:t>________________________________________________________________________________</w:t>
-      </w:r>
-    </w:p>
-    <w:p>
-      <w:r>
-        <w:t>________________________________________________________________________________</w:t>
-      </w:r>
-    </w:p>
-    <w:p>
-      <w:r>
-        <w:t>________________________________________________________________________________</w:t>
+      <w:pPr>
+        <w:spacing w:before="120" w:after="120"/>
+      </w:pPr>
+      <w:r>
+        <w:t>____________________________________________________________</w:t>
+      </w:r>
+    </w:p>
+    <w:p>
+      <w:pPr>
+        <w:spacing w:before="120" w:after="120"/>
+      </w:pPr>
+      <w:r>
+        <w:t>____________________________________________________________</w:t>
+      </w:r>
+    </w:p>
+    <w:p>
+      <w:pPr>
+        <w:spacing w:before="120" w:after="120"/>
+      </w:pPr>
+      <w:r>
+        <w:t>____________________________________________________________</w:t>
       </w:r>
     </w:p>
     <w:p/>
@@ -5430,18 +5856,27 @@
       </w:r>
     </w:p>
     <w:p>
-      <w:r>
-        <w:t>________________________________________________________________________________</w:t>
-      </w:r>
-    </w:p>
-    <w:p>
-      <w:r>
-        <w:t>________________________________________________________________________________</w:t>
-      </w:r>
-    </w:p>
-    <w:p>
-      <w:r>
-        <w:t>________________________________________________________________________________</w:t>
+      <w:pPr>
+        <w:spacing w:before="120" w:after="120"/>
+      </w:pPr>
+      <w:r>
+        <w:t>____________________________________________________________</w:t>
+      </w:r>
+    </w:p>
+    <w:p>
+      <w:pPr>
+        <w:spacing w:before="120" w:after="120"/>
+      </w:pPr>
+      <w:r>
+        <w:t>____________________________________________________________</w:t>
+      </w:r>
+    </w:p>
+    <w:p>
+      <w:pPr>
+        <w:spacing w:before="120" w:after="120"/>
+      </w:pPr>
+      <w:r>
+        <w:t>____________________________________________________________</w:t>
       </w:r>
     </w:p>
     <w:p/>
@@ -5451,18 +5886,27 @@
       </w:r>
     </w:p>
     <w:p>
-      <w:r>
-        <w:t>________________________________________________________________________________</w:t>
-      </w:r>
-    </w:p>
-    <w:p>
-      <w:r>
-        <w:t>________________________________________________________________________________</w:t>
-      </w:r>
-    </w:p>
-    <w:p>
-      <w:r>
-        <w:t>________________________________________________________________________________</w:t>
+      <w:pPr>
+        <w:spacing w:before="120" w:after="120"/>
+      </w:pPr>
+      <w:r>
+        <w:t>____________________________________________________________</w:t>
+      </w:r>
+    </w:p>
+    <w:p>
+      <w:pPr>
+        <w:spacing w:before="120" w:after="120"/>
+      </w:pPr>
+      <w:r>
+        <w:t>____________________________________________________________</w:t>
+      </w:r>
+    </w:p>
+    <w:p>
+      <w:pPr>
+        <w:spacing w:before="120" w:after="120"/>
+      </w:pPr>
+      <w:r>
+        <w:t>____________________________________________________________</w:t>
       </w:r>
     </w:p>
     <w:p/>
@@ -5472,18 +5916,27 @@
       </w:r>
     </w:p>
     <w:p>
-      <w:r>
-        <w:t>________________________________________________________________________________</w:t>
-      </w:r>
-    </w:p>
-    <w:p>
-      <w:r>
-        <w:t>________________________________________________________________________________</w:t>
-      </w:r>
-    </w:p>
-    <w:p>
-      <w:r>
-        <w:t>________________________________________________________________________________</w:t>
+      <w:pPr>
+        <w:spacing w:before="120" w:after="120"/>
+      </w:pPr>
+      <w:r>
+        <w:t>____________________________________________________________</w:t>
+      </w:r>
+    </w:p>
+    <w:p>
+      <w:pPr>
+        <w:spacing w:before="120" w:after="120"/>
+      </w:pPr>
+      <w:r>
+        <w:t>____________________________________________________________</w:t>
+      </w:r>
+    </w:p>
+    <w:p>
+      <w:pPr>
+        <w:spacing w:before="120" w:after="120"/>
+      </w:pPr>
+      <w:r>
+        <w:t>____________________________________________________________</w:t>
       </w:r>
     </w:p>
     <w:p/>
@@ -5493,18 +5946,27 @@
       </w:r>
     </w:p>
     <w:p>
-      <w:r>
-        <w:t>________________________________________________________________________________</w:t>
-      </w:r>
-    </w:p>
-    <w:p>
-      <w:r>
-        <w:t>________________________________________________________________________________</w:t>
-      </w:r>
-    </w:p>
-    <w:p>
-      <w:r>
-        <w:t>________________________________________________________________________________</w:t>
+      <w:pPr>
+        <w:spacing w:before="120" w:after="120"/>
+      </w:pPr>
+      <w:r>
+        <w:t>____________________________________________________________</w:t>
+      </w:r>
+    </w:p>
+    <w:p>
+      <w:pPr>
+        <w:spacing w:before="120" w:after="120"/>
+      </w:pPr>
+      <w:r>
+        <w:t>____________________________________________________________</w:t>
+      </w:r>
+    </w:p>
+    <w:p>
+      <w:pPr>
+        <w:spacing w:before="120" w:after="120"/>
+      </w:pPr>
+      <w:r>
+        <w:t>____________________________________________________________</w:t>
       </w:r>
     </w:p>
     <w:p/>
@@ -5536,18 +5998,27 @@
       </w:r>
     </w:p>
     <w:p>
-      <w:r>
-        <w:t>________________________________________________________________________________</w:t>
-      </w:r>
-    </w:p>
-    <w:p>
-      <w:r>
-        <w:t>________________________________________________________________________________</w:t>
-      </w:r>
-    </w:p>
-    <w:p>
-      <w:r>
-        <w:t>________________________________________________________________________________</w:t>
+      <w:pPr>
+        <w:spacing w:before="120" w:after="120"/>
+      </w:pPr>
+      <w:r>
+        <w:t>____________________________________________________________</w:t>
+      </w:r>
+    </w:p>
+    <w:p>
+      <w:pPr>
+        <w:spacing w:before="120" w:after="120"/>
+      </w:pPr>
+      <w:r>
+        <w:t>____________________________________________________________</w:t>
+      </w:r>
+    </w:p>
+    <w:p>
+      <w:pPr>
+        <w:spacing w:before="120" w:after="120"/>
+      </w:pPr>
+      <w:r>
+        <w:t>____________________________________________________________</w:t>
       </w:r>
     </w:p>
     <w:p/>
@@ -5557,18 +6028,27 @@
       </w:r>
     </w:p>
     <w:p>
-      <w:r>
-        <w:t>________________________________________________________________________________</w:t>
-      </w:r>
-    </w:p>
-    <w:p>
-      <w:r>
-        <w:t>________________________________________________________________________________</w:t>
-      </w:r>
-    </w:p>
-    <w:p>
-      <w:r>
-        <w:t>________________________________________________________________________________</w:t>
+      <w:pPr>
+        <w:spacing w:before="120" w:after="120"/>
+      </w:pPr>
+      <w:r>
+        <w:t>____________________________________________________________</w:t>
+      </w:r>
+    </w:p>
+    <w:p>
+      <w:pPr>
+        <w:spacing w:before="120" w:after="120"/>
+      </w:pPr>
+      <w:r>
+        <w:t>____________________________________________________________</w:t>
+      </w:r>
+    </w:p>
+    <w:p>
+      <w:pPr>
+        <w:spacing w:before="120" w:after="120"/>
+      </w:pPr>
+      <w:r>
+        <w:t>____________________________________________________________</w:t>
       </w:r>
     </w:p>
     <w:p/>
@@ -5578,18 +6058,27 @@
       </w:r>
     </w:p>
     <w:p>
-      <w:r>
-        <w:t>________________________________________________________________________________</w:t>
-      </w:r>
-    </w:p>
-    <w:p>
-      <w:r>
-        <w:t>________________________________________________________________________________</w:t>
-      </w:r>
-    </w:p>
-    <w:p>
-      <w:r>
-        <w:t>________________________________________________________________________________</w:t>
+      <w:pPr>
+        <w:spacing w:before="120" w:after="120"/>
+      </w:pPr>
+      <w:r>
+        <w:t>____________________________________________________________</w:t>
+      </w:r>
+    </w:p>
+    <w:p>
+      <w:pPr>
+        <w:spacing w:before="120" w:after="120"/>
+      </w:pPr>
+      <w:r>
+        <w:t>____________________________________________________________</w:t>
+      </w:r>
+    </w:p>
+    <w:p>
+      <w:pPr>
+        <w:spacing w:before="120" w:after="120"/>
+      </w:pPr>
+      <w:r>
+        <w:t>____________________________________________________________</w:t>
       </w:r>
     </w:p>
     <w:p/>
@@ -5599,18 +6088,27 @@
       </w:r>
     </w:p>
     <w:p>
-      <w:r>
-        <w:t>________________________________________________________________________________</w:t>
-      </w:r>
-    </w:p>
-    <w:p>
-      <w:r>
-        <w:t>________________________________________________________________________________</w:t>
-      </w:r>
-    </w:p>
-    <w:p>
-      <w:r>
-        <w:t>________________________________________________________________________________</w:t>
+      <w:pPr>
+        <w:spacing w:before="120" w:after="120"/>
+      </w:pPr>
+      <w:r>
+        <w:t>____________________________________________________________</w:t>
+      </w:r>
+    </w:p>
+    <w:p>
+      <w:pPr>
+        <w:spacing w:before="120" w:after="120"/>
+      </w:pPr>
+      <w:r>
+        <w:t>____________________________________________________________</w:t>
+      </w:r>
+    </w:p>
+    <w:p>
+      <w:pPr>
+        <w:spacing w:before="120" w:after="120"/>
+      </w:pPr>
+      <w:r>
+        <w:t>____________________________________________________________</w:t>
       </w:r>
     </w:p>
     <w:p/>
@@ -5620,18 +6118,27 @@
       </w:r>
     </w:p>
     <w:p>
-      <w:r>
-        <w:t>________________________________________________________________________________</w:t>
-      </w:r>
-    </w:p>
-    <w:p>
-      <w:r>
-        <w:t>________________________________________________________________________________</w:t>
-      </w:r>
-    </w:p>
-    <w:p>
-      <w:r>
-        <w:t>________________________________________________________________________________</w:t>
+      <w:pPr>
+        <w:spacing w:before="120" w:after="120"/>
+      </w:pPr>
+      <w:r>
+        <w:t>____________________________________________________________</w:t>
+      </w:r>
+    </w:p>
+    <w:p>
+      <w:pPr>
+        <w:spacing w:before="120" w:after="120"/>
+      </w:pPr>
+      <w:r>
+        <w:t>____________________________________________________________</w:t>
+      </w:r>
+    </w:p>
+    <w:p>
+      <w:pPr>
+        <w:spacing w:before="120" w:after="120"/>
+      </w:pPr>
+      <w:r>
+        <w:t>____________________________________________________________</w:t>
       </w:r>
     </w:p>
     <w:p/>
@@ -5641,18 +6148,27 @@
       </w:r>
     </w:p>
     <w:p>
-      <w:r>
-        <w:t>________________________________________________________________________________</w:t>
-      </w:r>
-    </w:p>
-    <w:p>
-      <w:r>
-        <w:t>________________________________________________________________________________</w:t>
-      </w:r>
-    </w:p>
-    <w:p>
-      <w:r>
-        <w:t>________________________________________________________________________________</w:t>
+      <w:pPr>
+        <w:spacing w:before="120" w:after="120"/>
+      </w:pPr>
+      <w:r>
+        <w:t>____________________________________________________________</w:t>
+      </w:r>
+    </w:p>
+    <w:p>
+      <w:pPr>
+        <w:spacing w:before="120" w:after="120"/>
+      </w:pPr>
+      <w:r>
+        <w:t>____________________________________________________________</w:t>
+      </w:r>
+    </w:p>
+    <w:p>
+      <w:pPr>
+        <w:spacing w:before="120" w:after="120"/>
+      </w:pPr>
+      <w:r>
+        <w:t>____________________________________________________________</w:t>
       </w:r>
     </w:p>
     <w:p/>
@@ -5684,23 +6200,35 @@
       </w:r>
     </w:p>
     <w:p>
-      <w:r>
-        <w:t>________________________________________________________________________________</w:t>
-      </w:r>
-    </w:p>
-    <w:p>
-      <w:r>
-        <w:t>________________________________________________________________________________</w:t>
-      </w:r>
-    </w:p>
-    <w:p>
-      <w:r>
-        <w:t>________________________________________________________________________________</w:t>
-      </w:r>
-    </w:p>
-    <w:p>
-      <w:r>
-        <w:t>________________________________________________________________________________</w:t>
+      <w:pPr>
+        <w:spacing w:before="120" w:after="120"/>
+      </w:pPr>
+      <w:r>
+        <w:t>____________________________________________________________</w:t>
+      </w:r>
+    </w:p>
+    <w:p>
+      <w:pPr>
+        <w:spacing w:before="120" w:after="120"/>
+      </w:pPr>
+      <w:r>
+        <w:t>____________________________________________________________</w:t>
+      </w:r>
+    </w:p>
+    <w:p>
+      <w:pPr>
+        <w:spacing w:before="120" w:after="120"/>
+      </w:pPr>
+      <w:r>
+        <w:t>____________________________________________________________</w:t>
+      </w:r>
+    </w:p>
+    <w:p>
+      <w:pPr>
+        <w:spacing w:before="120" w:after="120"/>
+      </w:pPr>
+      <w:r>
+        <w:t>____________________________________________________________</w:t>
       </w:r>
     </w:p>
     <w:p/>
@@ -5710,18 +6238,27 @@
       </w:r>
     </w:p>
     <w:p>
-      <w:r>
-        <w:t>________________________________________________________________________________</w:t>
-      </w:r>
-    </w:p>
-    <w:p>
-      <w:r>
-        <w:t>________________________________________________________________________________</w:t>
-      </w:r>
-    </w:p>
-    <w:p>
-      <w:r>
-        <w:t>________________________________________________________________________________</w:t>
+      <w:pPr>
+        <w:spacing w:before="120" w:after="120"/>
+      </w:pPr>
+      <w:r>
+        <w:t>____________________________________________________________</w:t>
+      </w:r>
+    </w:p>
+    <w:p>
+      <w:pPr>
+        <w:spacing w:before="120" w:after="120"/>
+      </w:pPr>
+      <w:r>
+        <w:t>____________________________________________________________</w:t>
+      </w:r>
+    </w:p>
+    <w:p>
+      <w:pPr>
+        <w:spacing w:before="120" w:after="120"/>
+      </w:pPr>
+      <w:r>
+        <w:t>____________________________________________________________</w:t>
       </w:r>
     </w:p>
     <w:p/>
@@ -5731,18 +6268,27 @@
       </w:r>
     </w:p>
     <w:p>
-      <w:r>
-        <w:t>________________________________________________________________________________</w:t>
-      </w:r>
-    </w:p>
-    <w:p>
-      <w:r>
-        <w:t>________________________________________________________________________________</w:t>
-      </w:r>
-    </w:p>
-    <w:p>
-      <w:r>
-        <w:t>________________________________________________________________________________</w:t>
+      <w:pPr>
+        <w:spacing w:before="120" w:after="120"/>
+      </w:pPr>
+      <w:r>
+        <w:t>____________________________________________________________</w:t>
+      </w:r>
+    </w:p>
+    <w:p>
+      <w:pPr>
+        <w:spacing w:before="120" w:after="120"/>
+      </w:pPr>
+      <w:r>
+        <w:t>____________________________________________________________</w:t>
+      </w:r>
+    </w:p>
+    <w:p>
+      <w:pPr>
+        <w:spacing w:before="120" w:after="120"/>
+      </w:pPr>
+      <w:r>
+        <w:t>____________________________________________________________</w:t>
       </w:r>
     </w:p>
     <w:p/>
@@ -5752,18 +6298,27 @@
       </w:r>
     </w:p>
     <w:p>
-      <w:r>
-        <w:t>________________________________________________________________________________</w:t>
-      </w:r>
-    </w:p>
-    <w:p>
-      <w:r>
-        <w:t>________________________________________________________________________________</w:t>
-      </w:r>
-    </w:p>
-    <w:p>
-      <w:r>
-        <w:t>________________________________________________________________________________</w:t>
+      <w:pPr>
+        <w:spacing w:before="120" w:after="120"/>
+      </w:pPr>
+      <w:r>
+        <w:t>____________________________________________________________</w:t>
+      </w:r>
+    </w:p>
+    <w:p>
+      <w:pPr>
+        <w:spacing w:before="120" w:after="120"/>
+      </w:pPr>
+      <w:r>
+        <w:t>____________________________________________________________</w:t>
+      </w:r>
+    </w:p>
+    <w:p>
+      <w:pPr>
+        <w:spacing w:before="120" w:after="120"/>
+      </w:pPr>
+      <w:r>
+        <w:t>____________________________________________________________</w:t>
       </w:r>
     </w:p>
     <w:p/>

</xml_diff>